<commit_message>
After correction done by pps
</commit_message>
<xml_diff>
--- a/PPs Name list-rampal.docx
+++ b/PPs Name list-rampal.docx
@@ -273,13 +273,23 @@
                     </w:rPr>
                     <w:t xml:space="preserve"> </w:t>
                   </w:r>
+                  <w:proofErr w:type="spellStart"/>
                   <w:r>
                     <w:rPr>
                       <w:sz w:val="22"/>
                       <w:szCs w:val="20"/>
                       <w:lang w:bidi="bn-IN"/>
                     </w:rPr>
-                    <w:t>Sreefaltala Pilot Secondary School, Rampal, Bagerhat</w:t>
+                    <w:t>Sreefaltala</w:t>
+                  </w:r>
+                  <w:proofErr w:type="spellEnd"/>
+                  <w:r>
+                    <w:rPr>
+                      <w:sz w:val="22"/>
+                      <w:szCs w:val="20"/>
+                      <w:lang w:bidi="bn-IN"/>
+                    </w:rPr>
+                    <w:t xml:space="preserve"> Pilot Secondary School, Rampal, Bagerhat</w:t>
                   </w:r>
                 </w:p>
                 <w:p>
@@ -505,6 +515,7 @@
           <w:lang w:bidi="bn-IN"/>
         </w:rPr>
       </w:pPr>
+      <w:proofErr w:type="spellStart"/>
       <w:r>
         <w:rPr>
           <w:b/>
@@ -561,6 +572,7 @@
         </w:rPr>
         <w:t>t</w:t>
       </w:r>
+      <w:proofErr w:type="spellEnd"/>
       <w:r>
         <w:rPr>
           <w:b/>
@@ -822,6 +834,7 @@
                 <w:szCs w:val="26"/>
               </w:rPr>
             </w:pPr>
+            <w:proofErr w:type="spellStart"/>
             <w:r>
               <w:rPr>
                 <w:sz w:val="26"/>
@@ -836,6 +849,7 @@
               </w:rPr>
               <w:t>oubahini</w:t>
             </w:r>
+            <w:proofErr w:type="spellEnd"/>
             <w:r>
               <w:rPr>
                 <w:sz w:val="26"/>
@@ -977,12 +991,21 @@
               </w:rPr>
               <w:t xml:space="preserve">Md. </w:t>
             </w:r>
-            <w:r>
-              <w:rPr>
-                <w:sz w:val="26"/>
-                <w:szCs w:val="26"/>
-              </w:rPr>
-              <w:t>Hamidur Rahman, Assistant Teacher</w:t>
+            <w:proofErr w:type="spellStart"/>
+            <w:r>
+              <w:rPr>
+                <w:sz w:val="26"/>
+                <w:szCs w:val="26"/>
+              </w:rPr>
+              <w:t>Hamidur</w:t>
+            </w:r>
+            <w:proofErr w:type="spellEnd"/>
+            <w:r>
+              <w:rPr>
+                <w:sz w:val="26"/>
+                <w:szCs w:val="26"/>
+              </w:rPr>
+              <w:t xml:space="preserve"> Rahman, Assistant Teacher</w:t>
             </w:r>
           </w:p>
           <w:p>
@@ -999,8 +1022,39 @@
                 <w:sz w:val="26"/>
                 <w:szCs w:val="26"/>
               </w:rPr>
-              <w:t xml:space="preserve">Chila Monu Mia </w:t>
-            </w:r>
+              <w:t xml:space="preserve">Chila </w:t>
+            </w:r>
+            <w:proofErr w:type="spellStart"/>
+            <w:r>
+              <w:rPr>
+                <w:sz w:val="26"/>
+                <w:szCs w:val="26"/>
+              </w:rPr>
+              <w:t>Monu</w:t>
+            </w:r>
+            <w:r>
+              <w:rPr>
+                <w:sz w:val="26"/>
+                <w:szCs w:val="26"/>
+              </w:rPr>
+              <w:t>m</w:t>
+            </w:r>
+            <w:r>
+              <w:rPr>
+                <w:sz w:val="26"/>
+                <w:szCs w:val="26"/>
+              </w:rPr>
+              <w:t>ia</w:t>
+            </w:r>
+            <w:proofErr w:type="spellEnd"/>
+            <w:r>
+              <w:rPr>
+                <w:sz w:val="26"/>
+                <w:szCs w:val="26"/>
+              </w:rPr>
+              <w:t xml:space="preserve"> </w:t>
+            </w:r>
+            <w:proofErr w:type="spellStart"/>
             <w:r>
               <w:rPr>
                 <w:sz w:val="26"/>
@@ -1008,6 +1062,7 @@
               </w:rPr>
               <w:t>Secodary</w:t>
             </w:r>
+            <w:proofErr w:type="spellEnd"/>
             <w:r>
               <w:rPr>
                 <w:sz w:val="26"/>
@@ -1838,6 +1893,7 @@
                 <w:szCs w:val="26"/>
               </w:rPr>
             </w:pPr>
+            <w:proofErr w:type="spellStart"/>
             <w:r>
               <w:rPr>
                 <w:sz w:val="26"/>
@@ -1857,7 +1913,15 @@
                 <w:sz w:val="26"/>
                 <w:szCs w:val="26"/>
               </w:rPr>
-              <w:t>nda Kumar Mondal, Assistant Teacher</w:t>
+              <w:t>nda</w:t>
+            </w:r>
+            <w:proofErr w:type="spellEnd"/>
+            <w:r>
+              <w:rPr>
+                <w:sz w:val="26"/>
+                <w:szCs w:val="26"/>
+              </w:rPr>
+              <w:t xml:space="preserve"> Kumar Mondal, Assistant Teacher</w:t>
             </w:r>
           </w:p>
           <w:p>
@@ -1870,12 +1934,21 @@
                 <w:szCs w:val="26"/>
               </w:rPr>
             </w:pPr>
-            <w:r>
-              <w:rPr>
-                <w:sz w:val="26"/>
-                <w:szCs w:val="26"/>
-              </w:rPr>
-              <w:t xml:space="preserve">Burirdanga </w:t>
+            <w:proofErr w:type="spellStart"/>
+            <w:r>
+              <w:rPr>
+                <w:sz w:val="26"/>
+                <w:szCs w:val="26"/>
+              </w:rPr>
+              <w:t>Burirdanga</w:t>
+            </w:r>
+            <w:proofErr w:type="spellEnd"/>
+            <w:r>
+              <w:rPr>
+                <w:sz w:val="26"/>
+                <w:szCs w:val="26"/>
+              </w:rPr>
+              <w:t xml:space="preserve"> </w:t>
             </w:r>
             <w:r>
               <w:rPr>
@@ -2049,12 +2122,21 @@
                 <w:szCs w:val="26"/>
               </w:rPr>
             </w:pPr>
-            <w:r>
-              <w:rPr>
-                <w:sz w:val="26"/>
-                <w:szCs w:val="26"/>
-              </w:rPr>
-              <w:t xml:space="preserve">Burirdanga </w:t>
+            <w:proofErr w:type="spellStart"/>
+            <w:r>
+              <w:rPr>
+                <w:sz w:val="26"/>
+                <w:szCs w:val="26"/>
+              </w:rPr>
+              <w:t>Burirdanga</w:t>
+            </w:r>
+            <w:proofErr w:type="spellEnd"/>
+            <w:r>
+              <w:rPr>
+                <w:sz w:val="26"/>
+                <w:szCs w:val="26"/>
+              </w:rPr>
+              <w:t xml:space="preserve"> </w:t>
             </w:r>
             <w:r>
               <w:rPr>
@@ -2256,12 +2338,21 @@
                 <w:szCs w:val="26"/>
               </w:rPr>
             </w:pPr>
-            <w:r>
-              <w:rPr>
-                <w:sz w:val="26"/>
-                <w:szCs w:val="26"/>
-              </w:rPr>
-              <w:t>Tatibunia High School, Mongla, Bagerhat</w:t>
+            <w:proofErr w:type="spellStart"/>
+            <w:r>
+              <w:rPr>
+                <w:sz w:val="26"/>
+                <w:szCs w:val="26"/>
+              </w:rPr>
+              <w:t>Tatibunia</w:t>
+            </w:r>
+            <w:proofErr w:type="spellEnd"/>
+            <w:r>
+              <w:rPr>
+                <w:sz w:val="26"/>
+                <w:szCs w:val="26"/>
+              </w:rPr>
+              <w:t xml:space="preserve"> High School, Mongla, Bagerhat</w:t>
             </w:r>
           </w:p>
         </w:tc>
@@ -2413,12 +2504,21 @@
                 <w:szCs w:val="26"/>
               </w:rPr>
             </w:pPr>
-            <w:r>
-              <w:rPr>
-                <w:sz w:val="26"/>
-                <w:szCs w:val="26"/>
-              </w:rPr>
-              <w:t xml:space="preserve">Chandpai </w:t>
+            <w:proofErr w:type="spellStart"/>
+            <w:r>
+              <w:rPr>
+                <w:sz w:val="26"/>
+                <w:szCs w:val="26"/>
+              </w:rPr>
+              <w:t>Chandpai</w:t>
+            </w:r>
+            <w:proofErr w:type="spellEnd"/>
+            <w:r>
+              <w:rPr>
+                <w:sz w:val="26"/>
+                <w:szCs w:val="26"/>
+              </w:rPr>
+              <w:t xml:space="preserve"> </w:t>
             </w:r>
             <w:r>
               <w:rPr>
@@ -2619,12 +2719,21 @@
                 <w:szCs w:val="26"/>
               </w:rPr>
             </w:pPr>
-            <w:r>
-              <w:rPr>
-                <w:sz w:val="26"/>
-                <w:szCs w:val="26"/>
-              </w:rPr>
-              <w:t xml:space="preserve">Chalna Bandar </w:t>
+            <w:proofErr w:type="spellStart"/>
+            <w:r>
+              <w:rPr>
+                <w:sz w:val="26"/>
+                <w:szCs w:val="26"/>
+              </w:rPr>
+              <w:t>Chalna</w:t>
+            </w:r>
+            <w:proofErr w:type="spellEnd"/>
+            <w:r>
+              <w:rPr>
+                <w:sz w:val="26"/>
+                <w:szCs w:val="26"/>
+              </w:rPr>
+              <w:t xml:space="preserve"> Bandar </w:t>
             </w:r>
             <w:r>
               <w:rPr>
@@ -2780,13 +2889,23 @@
                 <w:szCs w:val="26"/>
               </w:rPr>
             </w:pPr>
+            <w:proofErr w:type="spellStart"/>
             <w:r>
               <w:rPr>
                 <w:color w:val="000000"/>
                 <w:sz w:val="26"/>
                 <w:szCs w:val="26"/>
               </w:rPr>
-              <w:t>Imdadul Shaik</w:t>
+              <w:t>Imdadul</w:t>
+            </w:r>
+            <w:proofErr w:type="spellEnd"/>
+            <w:r>
+              <w:rPr>
+                <w:color w:val="000000"/>
+                <w:sz w:val="26"/>
+                <w:szCs w:val="26"/>
+              </w:rPr>
+              <w:t xml:space="preserve"> Shaik</w:t>
             </w:r>
             <w:r>
               <w:rPr>
@@ -2820,12 +2939,21 @@
                 <w:szCs w:val="26"/>
               </w:rPr>
             </w:pPr>
-            <w:r>
-              <w:rPr>
-                <w:sz w:val="26"/>
-                <w:szCs w:val="26"/>
-              </w:rPr>
-              <w:t>Sreefaltala Pilot Secondary School</w:t>
+            <w:proofErr w:type="spellStart"/>
+            <w:r>
+              <w:rPr>
+                <w:sz w:val="26"/>
+                <w:szCs w:val="26"/>
+              </w:rPr>
+              <w:t>Sreefaltala</w:t>
+            </w:r>
+            <w:proofErr w:type="spellEnd"/>
+            <w:r>
+              <w:rPr>
+                <w:sz w:val="26"/>
+                <w:szCs w:val="26"/>
+              </w:rPr>
+              <w:t xml:space="preserve"> Pilot Secondary School</w:t>
             </w:r>
             <w:r>
               <w:rPr>
@@ -2974,12 +3102,21 @@
                 <w:szCs w:val="26"/>
               </w:rPr>
             </w:pPr>
-            <w:r>
-              <w:rPr>
-                <w:sz w:val="26"/>
-                <w:szCs w:val="26"/>
-              </w:rPr>
-              <w:t xml:space="preserve">Prosanto Kumar </w:t>
+            <w:proofErr w:type="spellStart"/>
+            <w:r>
+              <w:rPr>
+                <w:sz w:val="26"/>
+                <w:szCs w:val="26"/>
+              </w:rPr>
+              <w:t>Prosanto</w:t>
+            </w:r>
+            <w:proofErr w:type="spellEnd"/>
+            <w:r>
+              <w:rPr>
+                <w:sz w:val="26"/>
+                <w:szCs w:val="26"/>
+              </w:rPr>
+              <w:t xml:space="preserve"> Kumar </w:t>
             </w:r>
             <w:r>
               <w:rPr>
@@ -3187,6 +3324,7 @@
                 <w:szCs w:val="26"/>
               </w:rPr>
             </w:pPr>
+            <w:proofErr w:type="spellStart"/>
             <w:r>
               <w:rPr>
                 <w:sz w:val="26"/>
@@ -3206,7 +3344,15 @@
                 <w:sz w:val="26"/>
                 <w:szCs w:val="26"/>
               </w:rPr>
-              <w:t>is M</w:t>
+              <w:t>is</w:t>
+            </w:r>
+            <w:proofErr w:type="spellEnd"/>
+            <w:r>
+              <w:rPr>
+                <w:sz w:val="26"/>
+                <w:szCs w:val="26"/>
+              </w:rPr>
+              <w:t xml:space="preserve"> M</w:t>
             </w:r>
             <w:r>
               <w:rPr>
@@ -3247,6 +3393,7 @@
                 <w:szCs w:val="26"/>
               </w:rPr>
             </w:pPr>
+            <w:proofErr w:type="spellStart"/>
             <w:r>
               <w:rPr>
                 <w:sz w:val="26"/>
@@ -3254,6 +3401,7 @@
               </w:rPr>
               <w:t>Malgazi</w:t>
             </w:r>
+            <w:proofErr w:type="spellEnd"/>
             <w:r>
               <w:rPr>
                 <w:sz w:val="26"/>
@@ -3458,12 +3606,21 @@
                 <w:szCs w:val="26"/>
               </w:rPr>
             </w:pPr>
-            <w:r>
-              <w:rPr>
-                <w:sz w:val="26"/>
-                <w:szCs w:val="26"/>
-              </w:rPr>
-              <w:t xml:space="preserve">Joymoni </w:t>
+            <w:proofErr w:type="spellStart"/>
+            <w:r>
+              <w:rPr>
+                <w:sz w:val="26"/>
+                <w:szCs w:val="26"/>
+              </w:rPr>
+              <w:t>Joymoni</w:t>
+            </w:r>
+            <w:proofErr w:type="spellEnd"/>
+            <w:r>
+              <w:rPr>
+                <w:sz w:val="26"/>
+                <w:szCs w:val="26"/>
+              </w:rPr>
+              <w:t xml:space="preserve"> </w:t>
             </w:r>
             <w:r>
               <w:rPr>
@@ -3616,12 +3773,21 @@
                 <w:szCs w:val="26"/>
               </w:rPr>
             </w:pPr>
-            <w:r>
-              <w:rPr>
-                <w:sz w:val="26"/>
-                <w:szCs w:val="26"/>
-              </w:rPr>
-              <w:t>Shariful Islam, Assistant Teacher</w:t>
+            <w:proofErr w:type="spellStart"/>
+            <w:r>
+              <w:rPr>
+                <w:sz w:val="26"/>
+                <w:szCs w:val="26"/>
+              </w:rPr>
+              <w:t>Shariful</w:t>
+            </w:r>
+            <w:proofErr w:type="spellEnd"/>
+            <w:r>
+              <w:rPr>
+                <w:sz w:val="26"/>
+                <w:szCs w:val="26"/>
+              </w:rPr>
+              <w:t xml:space="preserve"> Islam, Assistant Teacher</w:t>
             </w:r>
           </w:p>
           <w:p>
@@ -3633,12 +3799,21 @@
                 <w:szCs w:val="26"/>
               </w:rPr>
             </w:pPr>
-            <w:r>
-              <w:rPr>
-                <w:sz w:val="26"/>
-                <w:szCs w:val="26"/>
-              </w:rPr>
-              <w:t xml:space="preserve">Adaghat </w:t>
+            <w:proofErr w:type="spellStart"/>
+            <w:r>
+              <w:rPr>
+                <w:sz w:val="26"/>
+                <w:szCs w:val="26"/>
+              </w:rPr>
+              <w:t>Adaghat</w:t>
+            </w:r>
+            <w:proofErr w:type="spellEnd"/>
+            <w:r>
+              <w:rPr>
+                <w:sz w:val="26"/>
+                <w:szCs w:val="26"/>
+              </w:rPr>
+              <w:t xml:space="preserve"> </w:t>
             </w:r>
             <w:r>
               <w:rPr>
@@ -3819,7 +3994,23 @@
                 <w:sz w:val="26"/>
                 <w:szCs w:val="26"/>
               </w:rPr>
-              <w:t>Talukder Taeb Ali, Assistant Teacher</w:t>
+              <w:t xml:space="preserve">Talukder </w:t>
+            </w:r>
+            <w:proofErr w:type="spellStart"/>
+            <w:r>
+              <w:rPr>
+                <w:sz w:val="26"/>
+                <w:szCs w:val="26"/>
+              </w:rPr>
+              <w:t>Taeb</w:t>
+            </w:r>
+            <w:proofErr w:type="spellEnd"/>
+            <w:r>
+              <w:rPr>
+                <w:sz w:val="26"/>
+                <w:szCs w:val="26"/>
+              </w:rPr>
+              <w:t xml:space="preserve"> Ali, Assistant Teacher</w:t>
             </w:r>
           </w:p>
           <w:p>
@@ -3831,12 +4022,21 @@
                 <w:szCs w:val="26"/>
               </w:rPr>
             </w:pPr>
-            <w:r>
-              <w:rPr>
-                <w:sz w:val="26"/>
-                <w:szCs w:val="26"/>
-              </w:rPr>
-              <w:t xml:space="preserve">Baintala Kashipur High School, </w:t>
+            <w:proofErr w:type="spellStart"/>
+            <w:r>
+              <w:rPr>
+                <w:sz w:val="26"/>
+                <w:szCs w:val="26"/>
+              </w:rPr>
+              <w:t>Baintala</w:t>
+            </w:r>
+            <w:proofErr w:type="spellEnd"/>
+            <w:r>
+              <w:rPr>
+                <w:sz w:val="26"/>
+                <w:szCs w:val="26"/>
+              </w:rPr>
+              <w:t xml:space="preserve"> Kashipur High School, </w:t>
             </w:r>
             <w:r>
               <w:rPr>
@@ -3976,12 +4176,21 @@
                 <w:szCs w:val="26"/>
               </w:rPr>
             </w:pPr>
-            <w:r>
-              <w:rPr>
-                <w:sz w:val="26"/>
-                <w:szCs w:val="26"/>
-              </w:rPr>
-              <w:t>Gilatala Govt. M</w:t>
+            <w:proofErr w:type="spellStart"/>
+            <w:r>
+              <w:rPr>
+                <w:sz w:val="26"/>
+                <w:szCs w:val="26"/>
+              </w:rPr>
+              <w:t>Gilatala</w:t>
+            </w:r>
+            <w:proofErr w:type="spellEnd"/>
+            <w:r>
+              <w:rPr>
+                <w:sz w:val="26"/>
+                <w:szCs w:val="26"/>
+              </w:rPr>
+              <w:t xml:space="preserve"> Govt. M</w:t>
             </w:r>
             <w:r>
               <w:rPr>
@@ -4134,12 +4343,21 @@
                 <w:szCs w:val="26"/>
               </w:rPr>
             </w:pPr>
-            <w:r>
-              <w:rPr>
-                <w:sz w:val="26"/>
-                <w:szCs w:val="26"/>
-              </w:rPr>
-              <w:t xml:space="preserve">Bashtali Secondary School, </w:t>
+            <w:proofErr w:type="spellStart"/>
+            <w:r>
+              <w:rPr>
+                <w:sz w:val="26"/>
+                <w:szCs w:val="26"/>
+              </w:rPr>
+              <w:t>Bashtali</w:t>
+            </w:r>
+            <w:proofErr w:type="spellEnd"/>
+            <w:r>
+              <w:rPr>
+                <w:sz w:val="26"/>
+                <w:szCs w:val="26"/>
+              </w:rPr>
+              <w:t xml:space="preserve"> Secondary School, </w:t>
             </w:r>
             <w:r>
               <w:rPr>
@@ -4279,12 +4497,21 @@
                 <w:szCs w:val="26"/>
               </w:rPr>
             </w:pPr>
-            <w:r>
-              <w:rPr>
-                <w:sz w:val="26"/>
-                <w:szCs w:val="26"/>
-              </w:rPr>
-              <w:t xml:space="preserve">Betkata Union </w:t>
+            <w:proofErr w:type="spellStart"/>
+            <w:r>
+              <w:rPr>
+                <w:sz w:val="26"/>
+                <w:szCs w:val="26"/>
+              </w:rPr>
+              <w:t>Betkata</w:t>
+            </w:r>
+            <w:proofErr w:type="spellEnd"/>
+            <w:r>
+              <w:rPr>
+                <w:sz w:val="26"/>
+                <w:szCs w:val="26"/>
+              </w:rPr>
+              <w:t xml:space="preserve"> Union </w:t>
             </w:r>
             <w:r>
               <w:rPr>
@@ -4465,6 +4692,7 @@
                 <w:szCs w:val="26"/>
               </w:rPr>
             </w:pPr>
+            <w:proofErr w:type="spellStart"/>
             <w:r>
               <w:rPr>
                 <w:sz w:val="26"/>
@@ -4477,14 +4705,38 @@
                 <w:sz w:val="26"/>
                 <w:szCs w:val="26"/>
               </w:rPr>
-              <w:t>ar K</w:t>
-            </w:r>
-            <w:r>
-              <w:rPr>
-                <w:sz w:val="26"/>
-                <w:szCs w:val="26"/>
-              </w:rPr>
-              <w:t xml:space="preserve">andar High School, </w:t>
+              <w:t>ar</w:t>
+            </w:r>
+            <w:proofErr w:type="spellEnd"/>
+            <w:r>
+              <w:rPr>
+                <w:sz w:val="26"/>
+                <w:szCs w:val="26"/>
+              </w:rPr>
+              <w:t xml:space="preserve"> </w:t>
+            </w:r>
+            <w:proofErr w:type="spellStart"/>
+            <w:r>
+              <w:rPr>
+                <w:sz w:val="26"/>
+                <w:szCs w:val="26"/>
+              </w:rPr>
+              <w:t>K</w:t>
+            </w:r>
+            <w:r>
+              <w:rPr>
+                <w:sz w:val="26"/>
+                <w:szCs w:val="26"/>
+              </w:rPr>
+              <w:t>andar</w:t>
+            </w:r>
+            <w:proofErr w:type="spellEnd"/>
+            <w:r>
+              <w:rPr>
+                <w:sz w:val="26"/>
+                <w:szCs w:val="26"/>
+              </w:rPr>
+              <w:t xml:space="preserve"> High School, </w:t>
             </w:r>
             <w:r>
               <w:rPr>
@@ -4641,12 +4893,21 @@
                 <w:szCs w:val="26"/>
               </w:rPr>
             </w:pPr>
-            <w:r>
-              <w:rPr>
-                <w:sz w:val="26"/>
-                <w:szCs w:val="26"/>
-              </w:rPr>
-              <w:t>Asikul Islam, Assistant Teacher</w:t>
+            <w:proofErr w:type="spellStart"/>
+            <w:r>
+              <w:rPr>
+                <w:sz w:val="26"/>
+                <w:szCs w:val="26"/>
+              </w:rPr>
+              <w:t>Asikul</w:t>
+            </w:r>
+            <w:proofErr w:type="spellEnd"/>
+            <w:r>
+              <w:rPr>
+                <w:sz w:val="26"/>
+                <w:szCs w:val="26"/>
+              </w:rPr>
+              <w:t xml:space="preserve"> Islam, Assistant Teacher</w:t>
             </w:r>
           </w:p>
           <w:p>
@@ -4663,7 +4924,23 @@
                 <w:sz w:val="26"/>
                 <w:szCs w:val="26"/>
               </w:rPr>
-              <w:t xml:space="preserve">Borni Sairabad ML High School, </w:t>
+              <w:t xml:space="preserve">Borni </w:t>
+            </w:r>
+            <w:proofErr w:type="spellStart"/>
+            <w:r>
+              <w:rPr>
+                <w:sz w:val="26"/>
+                <w:szCs w:val="26"/>
+              </w:rPr>
+              <w:t>Sairabad</w:t>
+            </w:r>
+            <w:proofErr w:type="spellEnd"/>
+            <w:r>
+              <w:rPr>
+                <w:sz w:val="26"/>
+                <w:szCs w:val="26"/>
+              </w:rPr>
+              <w:t xml:space="preserve"> ML High School, </w:t>
             </w:r>
             <w:r>
               <w:rPr>
@@ -4785,12 +5062,21 @@
                 <w:szCs w:val="26"/>
               </w:rPr>
             </w:pPr>
-            <w:r>
-              <w:rPr>
-                <w:sz w:val="26"/>
-                <w:szCs w:val="26"/>
-              </w:rPr>
-              <w:t>Shohayell Hosen, Assistant Teacher</w:t>
+            <w:proofErr w:type="spellStart"/>
+            <w:r>
+              <w:rPr>
+                <w:sz w:val="26"/>
+                <w:szCs w:val="26"/>
+              </w:rPr>
+              <w:t>Shohayell</w:t>
+            </w:r>
+            <w:proofErr w:type="spellEnd"/>
+            <w:r>
+              <w:rPr>
+                <w:sz w:val="26"/>
+                <w:szCs w:val="26"/>
+              </w:rPr>
+              <w:t xml:space="preserve"> Hosen, Assistant Teacher</w:t>
             </w:r>
           </w:p>
           <w:p>
@@ -4808,7 +5094,23 @@
                 <w:sz w:val="26"/>
                 <w:szCs w:val="26"/>
               </w:rPr>
-              <w:t>Chaksree Akubaria Br</w:t>
+              <w:t xml:space="preserve">Chaksree </w:t>
+            </w:r>
+            <w:proofErr w:type="spellStart"/>
+            <w:r>
+              <w:rPr>
+                <w:sz w:val="26"/>
+                <w:szCs w:val="26"/>
+              </w:rPr>
+              <w:t>Akubaria</w:t>
+            </w:r>
+            <w:proofErr w:type="spellEnd"/>
+            <w:r>
+              <w:rPr>
+                <w:sz w:val="26"/>
+                <w:szCs w:val="26"/>
+              </w:rPr>
+              <w:t xml:space="preserve"> Br</w:t>
             </w:r>
             <w:r>
               <w:rPr>
@@ -4959,12 +5261,21 @@
                 <w:szCs w:val="26"/>
               </w:rPr>
             </w:pPr>
-            <w:r>
-              <w:rPr>
-                <w:sz w:val="26"/>
-                <w:szCs w:val="26"/>
-              </w:rPr>
-              <w:t xml:space="preserve">Dakra </w:t>
+            <w:proofErr w:type="spellStart"/>
+            <w:r>
+              <w:rPr>
+                <w:sz w:val="26"/>
+                <w:szCs w:val="26"/>
+              </w:rPr>
+              <w:t>Dakra</w:t>
+            </w:r>
+            <w:proofErr w:type="spellEnd"/>
+            <w:r>
+              <w:rPr>
+                <w:sz w:val="26"/>
+                <w:szCs w:val="26"/>
+              </w:rPr>
+              <w:t xml:space="preserve"> </w:t>
             </w:r>
             <w:r>
               <w:rPr>
@@ -5133,12 +5444,21 @@
                 <w:szCs w:val="26"/>
               </w:rPr>
             </w:pPr>
-            <w:r>
-              <w:rPr>
-                <w:sz w:val="26"/>
-                <w:szCs w:val="26"/>
-              </w:rPr>
-              <w:t xml:space="preserve">Foylahat Kamal Uddin </w:t>
+            <w:proofErr w:type="spellStart"/>
+            <w:r>
+              <w:rPr>
+                <w:sz w:val="26"/>
+                <w:szCs w:val="26"/>
+              </w:rPr>
+              <w:t>Foylahat</w:t>
+            </w:r>
+            <w:proofErr w:type="spellEnd"/>
+            <w:r>
+              <w:rPr>
+                <w:sz w:val="26"/>
+                <w:szCs w:val="26"/>
+              </w:rPr>
+              <w:t xml:space="preserve"> Kamal Uddin </w:t>
             </w:r>
             <w:r>
               <w:rPr>
@@ -5473,12 +5793,21 @@
                 <w:szCs w:val="26"/>
               </w:rPr>
             </w:pPr>
-            <w:r>
-              <w:rPr>
-                <w:sz w:val="26"/>
-                <w:szCs w:val="26"/>
-              </w:rPr>
-              <w:t>Biprodash Biswas, Assistant Teacher</w:t>
+            <w:proofErr w:type="spellStart"/>
+            <w:r>
+              <w:rPr>
+                <w:sz w:val="26"/>
+                <w:szCs w:val="26"/>
+              </w:rPr>
+              <w:t>Biprodas</w:t>
+            </w:r>
+            <w:proofErr w:type="spellEnd"/>
+            <w:r>
+              <w:rPr>
+                <w:sz w:val="26"/>
+                <w:szCs w:val="26"/>
+              </w:rPr>
+              <w:t xml:space="preserve"> Biswas, Assistant Teacher</w:t>
             </w:r>
           </w:p>
           <w:p>
@@ -5490,12 +5819,21 @@
                 <w:szCs w:val="26"/>
               </w:rPr>
             </w:pPr>
-            <w:r>
-              <w:rPr>
-                <w:sz w:val="26"/>
-                <w:szCs w:val="26"/>
-              </w:rPr>
-              <w:t xml:space="preserve">Jhanjhania High School, </w:t>
+            <w:proofErr w:type="spellStart"/>
+            <w:r>
+              <w:rPr>
+                <w:sz w:val="26"/>
+                <w:szCs w:val="26"/>
+              </w:rPr>
+              <w:t>Jhanjhania</w:t>
+            </w:r>
+            <w:proofErr w:type="spellEnd"/>
+            <w:r>
+              <w:rPr>
+                <w:sz w:val="26"/>
+                <w:szCs w:val="26"/>
+              </w:rPr>
+              <w:t xml:space="preserve"> High School, </w:t>
             </w:r>
             <w:r>
               <w:rPr>
@@ -5635,12 +5973,37 @@
                 <w:szCs w:val="26"/>
               </w:rPr>
             </w:pPr>
-            <w:r>
-              <w:rPr>
-                <w:sz w:val="26"/>
-                <w:szCs w:val="26"/>
-              </w:rPr>
-              <w:t>Joynagar Pipulbunia Sec</w:t>
+            <w:proofErr w:type="spellStart"/>
+            <w:r>
+              <w:rPr>
+                <w:sz w:val="26"/>
+                <w:szCs w:val="26"/>
+              </w:rPr>
+              <w:t>Joynagar</w:t>
+            </w:r>
+            <w:proofErr w:type="spellEnd"/>
+            <w:r>
+              <w:rPr>
+                <w:sz w:val="26"/>
+                <w:szCs w:val="26"/>
+              </w:rPr>
+              <w:t xml:space="preserve"> </w:t>
+            </w:r>
+            <w:proofErr w:type="spellStart"/>
+            <w:r>
+              <w:rPr>
+                <w:sz w:val="26"/>
+                <w:szCs w:val="26"/>
+              </w:rPr>
+              <w:t>Pipulbunia</w:t>
+            </w:r>
+            <w:proofErr w:type="spellEnd"/>
+            <w:r>
+              <w:rPr>
+                <w:sz w:val="26"/>
+                <w:szCs w:val="26"/>
+              </w:rPr>
+              <w:t xml:space="preserve"> Sec</w:t>
             </w:r>
             <w:r>
               <w:rPr>
@@ -5822,12 +6185,21 @@
                 <w:szCs w:val="26"/>
               </w:rPr>
             </w:pPr>
-            <w:r>
-              <w:rPr>
-                <w:sz w:val="26"/>
-                <w:szCs w:val="26"/>
-              </w:rPr>
-              <w:t xml:space="preserve">Kalekharber </w:t>
+            <w:proofErr w:type="spellStart"/>
+            <w:r>
+              <w:rPr>
+                <w:sz w:val="26"/>
+                <w:szCs w:val="26"/>
+              </w:rPr>
+              <w:t>Kalekharber</w:t>
+            </w:r>
+            <w:proofErr w:type="spellEnd"/>
+            <w:r>
+              <w:rPr>
+                <w:sz w:val="26"/>
+                <w:szCs w:val="26"/>
+              </w:rPr>
+              <w:t xml:space="preserve"> </w:t>
             </w:r>
             <w:r>
               <w:rPr>
@@ -5995,6 +6367,7 @@
                 <w:szCs w:val="26"/>
               </w:rPr>
             </w:pPr>
+            <w:proofErr w:type="spellStart"/>
             <w:r>
               <w:rPr>
                 <w:color w:val="FF0000"/>
@@ -6003,6 +6376,7 @@
               </w:rPr>
               <w:t>Khanjahan</w:t>
             </w:r>
+            <w:proofErr w:type="spellEnd"/>
             <w:r>
               <w:rPr>
                 <w:sz w:val="26"/>
@@ -6186,12 +6560,21 @@
                 <w:szCs w:val="26"/>
               </w:rPr>
             </w:pPr>
-            <w:r>
-              <w:rPr>
-                <w:sz w:val="26"/>
-                <w:szCs w:val="26"/>
-              </w:rPr>
-              <w:t xml:space="preserve">Kumlai Secondary School, </w:t>
+            <w:proofErr w:type="spellStart"/>
+            <w:r>
+              <w:rPr>
+                <w:sz w:val="26"/>
+                <w:szCs w:val="26"/>
+              </w:rPr>
+              <w:t>Kumlai</w:t>
+            </w:r>
+            <w:proofErr w:type="spellEnd"/>
+            <w:r>
+              <w:rPr>
+                <w:sz w:val="26"/>
+                <w:szCs w:val="26"/>
+              </w:rPr>
+              <w:t xml:space="preserve"> Secondary School, </w:t>
             </w:r>
             <w:r>
               <w:rPr>
@@ -6333,6 +6716,7 @@
                 <w:szCs w:val="26"/>
               </w:rPr>
             </w:pPr>
+            <w:proofErr w:type="spellStart"/>
             <w:r>
               <w:rPr>
                 <w:sz w:val="26"/>
@@ -6366,7 +6750,15 @@
                 <w:sz w:val="26"/>
                 <w:szCs w:val="26"/>
               </w:rPr>
-              <w:t>ntala Girls</w:t>
+              <w:t>ntala</w:t>
+            </w:r>
+            <w:proofErr w:type="spellEnd"/>
+            <w:r>
+              <w:rPr>
+                <w:sz w:val="26"/>
+                <w:szCs w:val="26"/>
+              </w:rPr>
+              <w:t xml:space="preserve"> Girls</w:t>
             </w:r>
             <w:r>
               <w:rPr>
@@ -7022,12 +7414,21 @@
                 <w:szCs w:val="26"/>
               </w:rPr>
             </w:pPr>
-            <w:r>
-              <w:rPr>
-                <w:sz w:val="26"/>
-                <w:szCs w:val="26"/>
-              </w:rPr>
-              <w:t xml:space="preserve">Tulshirabad High School, </w:t>
+            <w:proofErr w:type="spellStart"/>
+            <w:r>
+              <w:rPr>
+                <w:sz w:val="26"/>
+                <w:szCs w:val="26"/>
+              </w:rPr>
+              <w:t>Tulshirabad</w:t>
+            </w:r>
+            <w:proofErr w:type="spellEnd"/>
+            <w:r>
+              <w:rPr>
+                <w:sz w:val="26"/>
+                <w:szCs w:val="26"/>
+              </w:rPr>
+              <w:t xml:space="preserve"> High School, </w:t>
             </w:r>
             <w:r>
               <w:rPr>
@@ -7168,12 +7569,21 @@
                 <w:szCs w:val="26"/>
               </w:rPr>
             </w:pPr>
-            <w:r>
-              <w:rPr>
-                <w:sz w:val="26"/>
-                <w:szCs w:val="26"/>
-              </w:rPr>
-              <w:t xml:space="preserve">Vekotmary Belai </w:t>
+            <w:proofErr w:type="spellStart"/>
+            <w:r>
+              <w:rPr>
+                <w:sz w:val="26"/>
+                <w:szCs w:val="26"/>
+              </w:rPr>
+              <w:t>Vekotmary</w:t>
+            </w:r>
+            <w:proofErr w:type="spellEnd"/>
+            <w:r>
+              <w:rPr>
+                <w:sz w:val="26"/>
+                <w:szCs w:val="26"/>
+              </w:rPr>
+              <w:t xml:space="preserve"> Belai </w:t>
             </w:r>
             <w:r>
               <w:rPr>
@@ -7349,12 +7759,21 @@
                 <w:szCs w:val="26"/>
               </w:rPr>
             </w:pPr>
-            <w:r>
-              <w:rPr>
-                <w:sz w:val="26"/>
-                <w:szCs w:val="26"/>
-              </w:rPr>
-              <w:t xml:space="preserve">Perikhali Model </w:t>
+            <w:proofErr w:type="spellStart"/>
+            <w:r>
+              <w:rPr>
+                <w:sz w:val="26"/>
+                <w:szCs w:val="26"/>
+              </w:rPr>
+              <w:t>Perikhali</w:t>
+            </w:r>
+            <w:proofErr w:type="spellEnd"/>
+            <w:r>
+              <w:rPr>
+                <w:sz w:val="26"/>
+                <w:szCs w:val="26"/>
+              </w:rPr>
+              <w:t xml:space="preserve"> Model </w:t>
             </w:r>
             <w:r>
               <w:rPr>
@@ -7515,12 +7934,21 @@
                 <w:szCs w:val="26"/>
               </w:rPr>
             </w:pPr>
-            <w:r>
-              <w:rPr>
-                <w:sz w:val="26"/>
-                <w:szCs w:val="26"/>
-              </w:rPr>
-              <w:t>Suvendu Kishor Majumder, Assistant Teacher</w:t>
+            <w:proofErr w:type="spellStart"/>
+            <w:r>
+              <w:rPr>
+                <w:sz w:val="26"/>
+                <w:szCs w:val="26"/>
+              </w:rPr>
+              <w:t>Suvendu</w:t>
+            </w:r>
+            <w:proofErr w:type="spellEnd"/>
+            <w:r>
+              <w:rPr>
+                <w:sz w:val="26"/>
+                <w:szCs w:val="26"/>
+              </w:rPr>
+              <w:t xml:space="preserve"> Kishor Majumder, Assistant Teacher</w:t>
             </w:r>
           </w:p>
           <w:p>
@@ -7538,10 +7966,19 @@
                 <w:sz w:val="26"/>
                 <w:szCs w:val="26"/>
               </w:rPr>
-              <w:t>Rampal Pilot Girls</w:t>
-            </w:r>
-            <w:r>
-              <w:rPr>
+              <w:t>Rampal Pilot</w:t>
+            </w:r>
+            <w:r>
+              <w:rPr>
+                <w:color w:val="FF0000"/>
+                <w:sz w:val="26"/>
+                <w:szCs w:val="26"/>
+              </w:rPr>
+              <w:t xml:space="preserve"> Girls</w:t>
+            </w:r>
+            <w:r>
+              <w:rPr>
+                <w:color w:val="FF0000"/>
                 <w:sz w:val="26"/>
                 <w:szCs w:val="26"/>
               </w:rPr>
@@ -7697,12 +8134,21 @@
                 <w:szCs w:val="26"/>
               </w:rPr>
             </w:pPr>
-            <w:r>
-              <w:rPr>
-                <w:sz w:val="26"/>
-                <w:szCs w:val="26"/>
-              </w:rPr>
-              <w:t>Sreefaltala Pilot Sec</w:t>
+            <w:proofErr w:type="spellStart"/>
+            <w:r>
+              <w:rPr>
+                <w:sz w:val="26"/>
+                <w:szCs w:val="26"/>
+              </w:rPr>
+              <w:t>Sreefaltala</w:t>
+            </w:r>
+            <w:proofErr w:type="spellEnd"/>
+            <w:r>
+              <w:rPr>
+                <w:sz w:val="26"/>
+                <w:szCs w:val="26"/>
+              </w:rPr>
+              <w:t xml:space="preserve"> Pilot Sec</w:t>
             </w:r>
             <w:r>
               <w:rPr>
@@ -7725,6 +8171,14 @@
                 <w:lang w:bidi="bn-IN"/>
               </w:rPr>
               <w:t>Rampal, Bagerh</w:t>
+            </w:r>
+            <w:r>
+              <w:rPr>
+                <w:sz w:val="26"/>
+                <w:szCs w:val="26"/>
+                <w:lang w:bidi="bn-IN"/>
+              </w:rPr>
+              <w:t>at</w:t>
             </w:r>
           </w:p>
         </w:tc>

</xml_diff>